<commit_message>
Fix favorite system bugs, auto-delete giveaways without winners, and zip .env file
</commit_message>
<xml_diff>
--- a/eGlamHeelHangout/RecommendationSystem.docx
+++ b/eGlamHeelHangout/RecommendationSystem.docx
@@ -30,44 +30,72 @@
         </w:rPr>
       </w:pPr>
       <w:r>
-        <w:rPr>
-          <w:lang w:val="en-US"/>
-        </w:rPr>
-        <w:t>The recommendation system in the Glam Heel Hangout app suggests products to users based on their previous purchases and interests (saved favorites).</w:t>
-      </w:r>
-      <w:r>
-        <w:rPr>
-          <w:lang w:val="en-US"/>
-        </w:rPr>
+        <w:t xml:space="preserve">The recommendation system suggests products to users based on their </w:t>
+      </w:r>
+      <w:r>
+        <w:rPr>
+          <w:b/>
+          <w:bCs/>
+        </w:rPr>
+        <w:t>saved favorites</w:t>
+      </w:r>
+      <w:r>
+        <w:t xml:space="preserve"> (user–product pairs).</w:t>
+      </w:r>
+      <w:r>
         <w:br/>
-        <w:t>If the user has no favorites or purchase history, the system uses a fallback approach by showing the top-rated products based on user reviews.</w:t>
-      </w:r>
-    </w:p>
-    <w:p>
-      <w:pPr>
-        <w:rPr>
-          <w:lang w:val="en-US"/>
-        </w:rPr>
-      </w:pPr>
-      <w:r>
-        <w:rPr>
-          <w:lang w:val="en-US"/>
-        </w:rPr>
-        <w:t>The goal is to offer a personalized shopping experience using ML.NET and the Matrix Factorization algorithm.</w:t>
-      </w:r>
-    </w:p>
-    <w:p>
-      <w:pPr>
-        <w:rPr>
-          <w:lang w:val="en-US"/>
-        </w:rPr>
-      </w:pPr>
+        <w:t xml:space="preserve">If recommendations can’t be generated (e.g., the user has no favorites, there isn’t enough data to train, or model training fails), the system </w:t>
+      </w:r>
+      <w:r>
+        <w:rPr>
+          <w:b/>
+          <w:bCs/>
+        </w:rPr>
+        <w:t>falls back</w:t>
+      </w:r>
+      <w:r>
+        <w:t xml:space="preserve"> to showing </w:t>
+      </w:r>
+      <w:r>
+        <w:rPr>
+          <w:b/>
+          <w:bCs/>
+        </w:rPr>
+        <w:t>top-rated products</w:t>
+      </w:r>
+      <w:r>
+        <w:t xml:space="preserve"> calculated from user reviews.</w:t>
+      </w:r>
+      <w:r>
+        <w:br/>
+        <w:t xml:space="preserve">The goal is a lightweight, personalized experience using </w:t>
+      </w:r>
+      <w:r>
+        <w:rPr>
+          <w:b/>
+          <w:bCs/>
+        </w:rPr>
+        <w:t>ML.NET</w:t>
+      </w:r>
+      <w:r>
+        <w:t xml:space="preserve"> with the </w:t>
+      </w:r>
+      <w:r>
+        <w:rPr>
+          <w:b/>
+          <w:bCs/>
+        </w:rPr>
+        <w:t>Matrix Factorization</w:t>
+      </w:r>
+      <w:r>
+        <w:t xml:space="preserve"> algorithm.</w:t>
+      </w:r>
       <w:r>
         <w:rPr>
           <w:lang w:val="en-US"/>
         </w:rPr>
         <w:pict w14:anchorId="33195E4B">
-          <v:rect id="_x0000_i1025" style="width:0;height:1.5pt" o:hralign="center" o:hrstd="t" o:hr="t" fillcolor="#a0a0a0" stroked="f"/>
+          <v:rect id="_x0000_i1139" style="width:0;height:1.5pt" o:hralign="center" o:hrstd="t" o:hr="t" fillcolor="#a0a0a0" stroked="f"/>
         </w:pict>
       </w:r>
     </w:p>
@@ -103,9 +131,10 @@
     </w:p>
     <w:p>
       <w:pPr>
+        <w:pStyle w:val="ListParagraph"/>
         <w:numPr>
           <w:ilvl w:val="0"/>
-          <w:numId w:val="1"/>
+          <w:numId w:val="9"/>
         </w:numPr>
         <w:rPr>
           <w:lang w:val="en-US"/>
@@ -115,6 +144,14 @@
         <w:rPr>
           <w:lang w:val="en-US"/>
         </w:rPr>
+        <w:t xml:space="preserve"> </w:t>
+      </w:r>
+      <w:r>
+        <w:rPr>
+          <w:b/>
+          <w:bCs/>
+          <w:lang w:val="en-US"/>
+        </w:rPr>
         <w:t>ProductService.Recommend(userId)</w:t>
       </w:r>
       <w:r>
@@ -122,21 +159,57 @@
           <w:lang w:val="en-US"/>
         </w:rPr>
         <w:br/>
-        <w:t>Main method that returns recommended products using a trained model.</w:t>
+        <w:t xml:space="preserve">Main method that returns up to </w:t>
+      </w:r>
+      <w:r>
+        <w:rPr>
+          <w:b/>
+          <w:bCs/>
+          <w:lang w:val="en-US"/>
+        </w:rPr>
+        <w:t>5</w:t>
+      </w:r>
+      <w:r>
+        <w:rPr>
+          <w:lang w:val="en-US"/>
+        </w:rPr>
+        <w:t xml:space="preserve"> recommended products using a trained in-memory model.</w:t>
       </w:r>
       <w:r>
         <w:rPr>
           <w:lang w:val="en-US"/>
         </w:rPr>
         <w:br/>
-        <w:t>If the user has no favorites, it falls back to products with the highest average rating.</w:t>
-      </w:r>
-    </w:p>
-    <w:p>
-      <w:pPr>
+        <w:t xml:space="preserve">Excludes products the user already has in </w:t>
+      </w:r>
+      <w:r>
+        <w:rPr>
+          <w:b/>
+          <w:bCs/>
+          <w:lang w:val="en-US"/>
+        </w:rPr>
+        <w:t>Favorites</w:t>
+      </w:r>
+      <w:r>
+        <w:rPr>
+          <w:lang w:val="en-US"/>
+        </w:rPr>
+        <w:t>.</w:t>
+      </w:r>
+      <w:r>
+        <w:rPr>
+          <w:lang w:val="en-US"/>
+        </w:rPr>
+        <w:br/>
+        <w:t>Falls back to top-rated products when needed.</w:t>
+      </w:r>
+    </w:p>
+    <w:p>
+      <w:pPr>
+        <w:pStyle w:val="ListParagraph"/>
         <w:numPr>
           <w:ilvl w:val="0"/>
-          <w:numId w:val="1"/>
+          <w:numId w:val="9"/>
         </w:numPr>
         <w:rPr>
           <w:lang w:val="en-US"/>
@@ -146,6 +219,14 @@
         <w:rPr>
           <w:lang w:val="en-US"/>
         </w:rPr>
+        <w:t xml:space="preserve"> </w:t>
+      </w:r>
+      <w:r>
+        <w:rPr>
+          <w:b/>
+          <w:bCs/>
+          <w:lang w:val="en-US"/>
+        </w:rPr>
         <w:t>ProductEntry</w:t>
       </w:r>
       <w:r>
@@ -153,65 +234,14 @@
           <w:lang w:val="en-US"/>
         </w:rPr>
         <w:br/>
-        <w:t>A simple class used for mapping user-product interaction:</w:t>
-      </w:r>
-    </w:p>
-    <w:p>
-      <w:pPr>
-        <w:numPr>
-          <w:ilvl w:val="1"/>
-          <w:numId w:val="1"/>
-        </w:numPr>
-        <w:rPr>
-          <w:lang w:val="en-US"/>
-        </w:rPr>
-      </w:pPr>
-      <w:r>
-        <w:rPr>
-          <w:lang w:val="en-US"/>
-        </w:rPr>
-        <w:t>UserId</w:t>
-      </w:r>
-    </w:p>
-    <w:p>
-      <w:pPr>
-        <w:numPr>
-          <w:ilvl w:val="1"/>
-          <w:numId w:val="1"/>
-        </w:numPr>
-        <w:rPr>
-          <w:lang w:val="en-US"/>
-        </w:rPr>
-      </w:pPr>
-      <w:r>
-        <w:rPr>
-          <w:lang w:val="en-US"/>
-        </w:rPr>
-        <w:t>ProductId</w:t>
-      </w:r>
-    </w:p>
-    <w:p>
-      <w:pPr>
-        <w:numPr>
-          <w:ilvl w:val="1"/>
-          <w:numId w:val="1"/>
-        </w:numPr>
-        <w:rPr>
-          <w:lang w:val="en-US"/>
-        </w:rPr>
-      </w:pPr>
-      <w:r>
-        <w:rPr>
-          <w:lang w:val="en-US"/>
-        </w:rPr>
-        <w:t>Label (always 1, since only interested pairs are used)</w:t>
+        <w:t>Mapping for user–product interaction:</w:t>
       </w:r>
     </w:p>
     <w:p>
       <w:pPr>
         <w:numPr>
           <w:ilvl w:val="0"/>
-          <w:numId w:val="1"/>
+          <w:numId w:val="9"/>
         </w:numPr>
         <w:rPr>
           <w:lang w:val="en-US"/>
@@ -221,21 +251,14 @@
         <w:rPr>
           <w:lang w:val="en-US"/>
         </w:rPr>
-        <w:t>ProductScore</w:t>
-      </w:r>
-      <w:r>
-        <w:rPr>
-          <w:lang w:val="en-US"/>
-        </w:rPr>
-        <w:br/>
-        <w:t>Used for prediction output. Holds a Score value for each (user, product) pair.</w:t>
+        <w:t>UserId</w:t>
       </w:r>
     </w:p>
     <w:p>
       <w:pPr>
         <w:numPr>
           <w:ilvl w:val="0"/>
-          <w:numId w:val="1"/>
+          <w:numId w:val="9"/>
         </w:numPr>
         <w:rPr>
           <w:lang w:val="en-US"/>
@@ -245,73 +268,14 @@
         <w:rPr>
           <w:lang w:val="en-US"/>
         </w:rPr>
-        <w:t>ML.NET Model</w:t>
-      </w:r>
-      <w:r>
-        <w:rPr>
-          <w:lang w:val="en-US"/>
-        </w:rPr>
-        <w:br/>
-        <w:t>Uses MatrixFactorizationTrainer from Microsoft.ML.</w:t>
-      </w:r>
-      <w:r>
-        <w:rPr>
-          <w:lang w:val="en-US"/>
-        </w:rPr>
-        <w:br/>
-        <w:t>The model is trained once in memory (singleton pattern) when needed.</w:t>
-      </w:r>
-    </w:p>
-    <w:p>
-      <w:pPr>
-        <w:rPr>
-          <w:lang w:val="en-US"/>
-        </w:rPr>
-      </w:pPr>
-      <w:r>
-        <w:rPr>
-          <w:lang w:val="en-US"/>
-        </w:rPr>
-        <w:pict w14:anchorId="6F43318B">
-          <v:rect id="_x0000_i1026" style="width:0;height:1.5pt" o:hralign="center" o:hrstd="t" o:hr="t" fillcolor="#a0a0a0" stroked="f"/>
-        </w:pict>
-      </w:r>
-    </w:p>
-    <w:p>
-      <w:pPr>
-        <w:rPr>
-          <w:b/>
-          <w:bCs/>
-          <w:lang w:val="en-US"/>
-        </w:rPr>
-      </w:pPr>
-      <w:r>
-        <w:rPr>
-          <w:b/>
-          <w:bCs/>
-          <w:lang w:val="en-US"/>
-        </w:rPr>
-        <w:t xml:space="preserve"> System Functionality</w:t>
-      </w:r>
-    </w:p>
-    <w:p>
-      <w:pPr>
-        <w:rPr>
-          <w:lang w:val="en-US"/>
-        </w:rPr>
-      </w:pPr>
-      <w:r>
-        <w:rPr>
-          <w:lang w:val="en-US"/>
-        </w:rPr>
-        <w:t>1. Model Training (in-memory)</w:t>
+        <w:t>ProductId</w:t>
       </w:r>
     </w:p>
     <w:p>
       <w:pPr>
         <w:numPr>
           <w:ilvl w:val="0"/>
-          <w:numId w:val="2"/>
+          <w:numId w:val="9"/>
         </w:numPr>
         <w:rPr>
           <w:lang w:val="en-US"/>
@@ -321,14 +285,15 @@
         <w:rPr>
           <w:lang w:val="en-US"/>
         </w:rPr>
-        <w:t>Input: list of favorites (user–product pairs)</w:t>
-      </w:r>
-    </w:p>
-    <w:p>
-      <w:pPr>
+        <w:t>Label (always 1f, since only positive pairs—favorites—are used)</w:t>
+      </w:r>
+    </w:p>
+    <w:p>
+      <w:pPr>
+        <w:pStyle w:val="ListParagraph"/>
         <w:numPr>
           <w:ilvl w:val="0"/>
-          <w:numId w:val="2"/>
+          <w:numId w:val="9"/>
         </w:numPr>
         <w:rPr>
           <w:lang w:val="en-US"/>
@@ -338,14 +303,44 @@
         <w:rPr>
           <w:lang w:val="en-US"/>
         </w:rPr>
-        <w:t>Algorithm: MatrixFactorizationTrainer</w:t>
-      </w:r>
-    </w:p>
-    <w:p>
-      <w:pPr>
+        <w:t xml:space="preserve"> </w:t>
+      </w:r>
+      <w:r>
+        <w:rPr>
+          <w:b/>
+          <w:bCs/>
+          <w:lang w:val="en-US"/>
+        </w:rPr>
+        <w:t>ProductScore</w:t>
+      </w:r>
+      <w:r>
+        <w:rPr>
+          <w:lang w:val="en-US"/>
+        </w:rPr>
+        <w:br/>
+        <w:t xml:space="preserve">Prediction output with a Score for each </w:t>
+      </w:r>
+      <w:r>
+        <w:rPr>
+          <w:i/>
+          <w:iCs/>
+          <w:lang w:val="en-US"/>
+        </w:rPr>
+        <w:t>(user, product)</w:t>
+      </w:r>
+      <w:r>
+        <w:rPr>
+          <w:lang w:val="en-US"/>
+        </w:rPr>
+        <w:t xml:space="preserve"> pair.</w:t>
+      </w:r>
+    </w:p>
+    <w:p>
+      <w:pPr>
+        <w:pStyle w:val="ListParagraph"/>
         <w:numPr>
           <w:ilvl w:val="0"/>
-          <w:numId w:val="2"/>
+          <w:numId w:val="9"/>
         </w:numPr>
         <w:rPr>
           <w:lang w:val="en-US"/>
@@ -355,62 +350,90 @@
         <w:rPr>
           <w:lang w:val="en-US"/>
         </w:rPr>
-        <w:t>Parameters:</w:t>
-      </w:r>
-    </w:p>
-    <w:p>
-      <w:pPr>
-        <w:numPr>
-          <w:ilvl w:val="1"/>
-          <w:numId w:val="2"/>
-        </w:numPr>
-        <w:rPr>
-          <w:lang w:val="en-US"/>
-        </w:rPr>
-      </w:pPr>
-      <w:r>
-        <w:rPr>
-          <w:lang w:val="en-US"/>
-        </w:rPr>
-        <w:t>NumberOfIterations = 20</w:t>
-      </w:r>
-    </w:p>
-    <w:p>
-      <w:pPr>
-        <w:numPr>
-          <w:ilvl w:val="1"/>
-          <w:numId w:val="2"/>
-        </w:numPr>
-        <w:rPr>
-          <w:lang w:val="en-US"/>
-        </w:rPr>
-      </w:pPr>
-      <w:r>
-        <w:rPr>
-          <w:lang w:val="en-US"/>
-        </w:rPr>
-        <w:t>ApproximationRank = 100</w:t>
-      </w:r>
-    </w:p>
-    <w:p>
-      <w:pPr>
-        <w:rPr>
-          <w:lang w:val="en-US"/>
-        </w:rPr>
-      </w:pPr>
-      <w:r>
-        <w:rPr>
-          <w:lang w:val="en-US"/>
-        </w:rPr>
-        <w:lastRenderedPageBreak/>
-        <w:t>2. Recommendations</w:t>
+        <w:t xml:space="preserve">  </w:t>
+      </w:r>
+      <w:r>
+        <w:rPr>
+          <w:b/>
+          <w:bCs/>
+          <w:lang w:val="en-US"/>
+        </w:rPr>
+        <w:t>ML.NET Model</w:t>
+      </w:r>
+      <w:r>
+        <w:rPr>
+          <w:lang w:val="en-US"/>
+        </w:rPr>
+        <w:br/>
+        <w:t>Uses MatrixFactorizationTrainer (Microsoft.ML).</w:t>
+      </w:r>
+      <w:r>
+        <w:rPr>
+          <w:lang w:val="en-US"/>
+        </w:rPr>
+        <w:br/>
+        <w:t xml:space="preserve">Trained </w:t>
+      </w:r>
+      <w:r>
+        <w:rPr>
+          <w:b/>
+          <w:bCs/>
+          <w:lang w:val="en-US"/>
+        </w:rPr>
+        <w:t>once in memory</w:t>
+      </w:r>
+      <w:r>
+        <w:rPr>
+          <w:lang w:val="en-US"/>
+        </w:rPr>
+        <w:t xml:space="preserve"> (static singleton pattern) on first use.</w:t>
+      </w:r>
+    </w:p>
+    <w:p>
+      <w:pPr>
+        <w:ind w:left="720"/>
+        <w:rPr>
+          <w:lang w:val="en-US"/>
+        </w:rPr>
+      </w:pPr>
+    </w:p>
+    <w:p>
+      <w:pPr>
+        <w:rPr>
+          <w:lang w:val="en-US"/>
+        </w:rPr>
+      </w:pPr>
+      <w:r>
+        <w:rPr>
+          <w:lang w:val="en-US"/>
+        </w:rPr>
+        <w:pict w14:anchorId="6F43318B">
+          <v:rect id="_x0000_i1140" style="width:0;height:1.5pt" o:hralign="center" o:hrstd="t" o:hr="t" fillcolor="#a0a0a0" stroked="f"/>
+        </w:pict>
+      </w:r>
+    </w:p>
+    <w:p>
+      <w:pPr>
+        <w:rPr>
+          <w:b/>
+          <w:bCs/>
+          <w:lang w:val="en-US"/>
+        </w:rPr>
+      </w:pPr>
+      <w:r>
+        <w:rPr>
+          <w:b/>
+          <w:bCs/>
+          <w:lang w:val="en-US"/>
+        </w:rPr>
+        <w:t xml:space="preserve"> System Functionality</w:t>
       </w:r>
     </w:p>
     <w:p>
       <w:pPr>
         <w:numPr>
           <w:ilvl w:val="0"/>
-          <w:numId w:val="3"/>
+          <w:numId w:val="11"/>
         </w:numPr>
         <w:rPr>
           <w:lang w:val="en-US"/>
@@ -418,16 +441,19 @@
       </w:pPr>
       <w:r>
         <w:rPr>
-          <w:lang w:val="en-US"/>
-        </w:rPr>
-        <w:t>If the user has favorites → system predicts a score for each product.</w:t>
-      </w:r>
-    </w:p>
-    <w:p>
-      <w:pPr>
+          <w:b/>
+          <w:bCs/>
+          <w:lang w:val="en-US"/>
+        </w:rPr>
+        <w:t>Model Training (in-memory)</w:t>
+      </w:r>
+    </w:p>
+    <w:p>
+      <w:pPr>
+        <w:pStyle w:val="ListParagraph"/>
         <w:numPr>
           <w:ilvl w:val="0"/>
-          <w:numId w:val="3"/>
+          <w:numId w:val="9"/>
         </w:numPr>
         <w:rPr>
           <w:lang w:val="en-US"/>
@@ -435,22 +461,492 @@
       </w:pPr>
       <w:r>
         <w:rPr>
-          <w:lang w:val="en-US"/>
-        </w:rPr>
-        <w:t>If no favorites → system calculates the average product rating from reviews and returns top-rated ones.</w:t>
-      </w:r>
-    </w:p>
-    <w:p>
-      <w:pPr>
-        <w:rPr>
-          <w:lang w:val="en-US"/>
-        </w:rPr>
-      </w:pPr>
-      <w:r>
-        <w:rPr>
-          <w:lang w:val="en-US"/>
-        </w:rPr>
-        <w:t>Recommended products are shown on the Home screen, under the “Recommended for you” section.</w:t>
+          <w:b/>
+          <w:bCs/>
+          <w:lang w:val="en-US"/>
+        </w:rPr>
+        <w:t>Input:</w:t>
+      </w:r>
+      <w:r>
+        <w:rPr>
+          <w:lang w:val="en-US"/>
+        </w:rPr>
+        <w:t xml:space="preserve"> all entries from </w:t>
+      </w:r>
+      <w:r>
+        <w:rPr>
+          <w:b/>
+          <w:bCs/>
+          <w:lang w:val="en-US"/>
+        </w:rPr>
+        <w:t>Favorites</w:t>
+      </w:r>
+      <w:r>
+        <w:rPr>
+          <w:lang w:val="en-US"/>
+        </w:rPr>
+        <w:t xml:space="preserve"> where product isn’t deleted</w:t>
+      </w:r>
+    </w:p>
+    <w:p>
+      <w:pPr>
+        <w:pStyle w:val="ListParagraph"/>
+        <w:numPr>
+          <w:ilvl w:val="0"/>
+          <w:numId w:val="9"/>
+        </w:numPr>
+        <w:rPr>
+          <w:lang w:val="en-US"/>
+        </w:rPr>
+      </w:pPr>
+      <w:r>
+        <w:rPr>
+          <w:b/>
+          <w:bCs/>
+          <w:lang w:val="en-US"/>
+        </w:rPr>
+        <w:t>Algorithm:</w:t>
+      </w:r>
+      <w:r>
+        <w:rPr>
+          <w:lang w:val="en-US"/>
+        </w:rPr>
+        <w:t xml:space="preserve"> MatrixFactorizationTrainer</w:t>
+      </w:r>
+    </w:p>
+    <w:p>
+      <w:pPr>
+        <w:pStyle w:val="ListParagraph"/>
+        <w:numPr>
+          <w:ilvl w:val="0"/>
+          <w:numId w:val="9"/>
+        </w:numPr>
+        <w:rPr>
+          <w:lang w:val="en-US"/>
+        </w:rPr>
+      </w:pPr>
+      <w:r>
+        <w:rPr>
+          <w:b/>
+          <w:bCs/>
+          <w:lang w:val="en-US"/>
+        </w:rPr>
+        <w:t>Parameters:</w:t>
+      </w:r>
+    </w:p>
+    <w:p>
+      <w:pPr>
+        <w:numPr>
+          <w:ilvl w:val="2"/>
+          <w:numId w:val="11"/>
+        </w:numPr>
+        <w:rPr>
+          <w:lang w:val="en-US"/>
+        </w:rPr>
+      </w:pPr>
+      <w:r>
+        <w:rPr>
+          <w:lang w:val="en-US"/>
+        </w:rPr>
+        <w:t>NumberOfIterations = 20</w:t>
+      </w:r>
+    </w:p>
+    <w:p>
+      <w:pPr>
+        <w:numPr>
+          <w:ilvl w:val="2"/>
+          <w:numId w:val="11"/>
+        </w:numPr>
+        <w:rPr>
+          <w:lang w:val="en-US"/>
+        </w:rPr>
+      </w:pPr>
+      <w:r>
+        <w:rPr>
+          <w:lang w:val="en-US"/>
+        </w:rPr>
+        <w:lastRenderedPageBreak/>
+        <w:t>ApproximationRank = 100</w:t>
+      </w:r>
+    </w:p>
+    <w:p>
+      <w:pPr>
+        <w:pStyle w:val="ListParagraph"/>
+        <w:numPr>
+          <w:ilvl w:val="0"/>
+          <w:numId w:val="9"/>
+        </w:numPr>
+        <w:rPr>
+          <w:lang w:val="en-US"/>
+        </w:rPr>
+      </w:pPr>
+      <w:r>
+        <w:rPr>
+          <w:b/>
+          <w:bCs/>
+          <w:lang w:val="en-US"/>
+        </w:rPr>
+        <w:t>Early fallback conditions:</w:t>
+      </w:r>
+    </w:p>
+    <w:p>
+      <w:pPr>
+        <w:numPr>
+          <w:ilvl w:val="2"/>
+          <w:numId w:val="11"/>
+        </w:numPr>
+        <w:rPr>
+          <w:lang w:val="en-US"/>
+        </w:rPr>
+      </w:pPr>
+      <w:r>
+        <w:rPr>
+          <w:lang w:val="en-US"/>
+        </w:rPr>
+        <w:t xml:space="preserve">Fewer than </w:t>
+      </w:r>
+      <w:r>
+        <w:rPr>
+          <w:b/>
+          <w:bCs/>
+          <w:lang w:val="en-US"/>
+        </w:rPr>
+        <w:t>2 distinct</w:t>
+      </w:r>
+      <w:r>
+        <w:rPr>
+          <w:lang w:val="en-US"/>
+        </w:rPr>
+        <w:t xml:space="preserve"> </w:t>
+      </w:r>
+      <w:r>
+        <w:rPr>
+          <w:i/>
+          <w:iCs/>
+          <w:lang w:val="en-US"/>
+        </w:rPr>
+        <w:t>(user, product)</w:t>
+      </w:r>
+      <w:r>
+        <w:rPr>
+          <w:lang w:val="en-US"/>
+        </w:rPr>
+        <w:t xml:space="preserve"> pairs</w:t>
+      </w:r>
+    </w:p>
+    <w:p>
+      <w:pPr>
+        <w:numPr>
+          <w:ilvl w:val="2"/>
+          <w:numId w:val="11"/>
+        </w:numPr>
+        <w:rPr>
+          <w:lang w:val="en-US"/>
+        </w:rPr>
+      </w:pPr>
+      <w:r>
+        <w:rPr>
+          <w:lang w:val="en-US"/>
+        </w:rPr>
+        <w:t>Any exception during Fit</w:t>
+      </w:r>
+    </w:p>
+    <w:p>
+      <w:pPr>
+        <w:numPr>
+          <w:ilvl w:val="0"/>
+          <w:numId w:val="11"/>
+        </w:numPr>
+        <w:rPr>
+          <w:lang w:val="en-US"/>
+        </w:rPr>
+      </w:pPr>
+      <w:r>
+        <w:rPr>
+          <w:b/>
+          <w:bCs/>
+          <w:lang w:val="en-US"/>
+        </w:rPr>
+        <w:t>Recommendations</w:t>
+      </w:r>
+    </w:p>
+    <w:p>
+      <w:pPr>
+        <w:pStyle w:val="ListParagraph"/>
+        <w:numPr>
+          <w:ilvl w:val="0"/>
+          <w:numId w:val="9"/>
+        </w:numPr>
+        <w:rPr>
+          <w:lang w:val="en-US"/>
+        </w:rPr>
+      </w:pPr>
+      <w:r>
+        <w:rPr>
+          <w:lang w:val="en-US"/>
+        </w:rPr>
+        <w:t xml:space="preserve">If the </w:t>
+      </w:r>
+      <w:r>
+        <w:rPr>
+          <w:b/>
+          <w:bCs/>
+          <w:lang w:val="en-US"/>
+        </w:rPr>
+        <w:t>user has favorites</w:t>
+      </w:r>
+      <w:r>
+        <w:rPr>
+          <w:lang w:val="en-US"/>
+        </w:rPr>
+        <w:t xml:space="preserve"> and a trained model exists:</w:t>
+      </w:r>
+    </w:p>
+    <w:p>
+      <w:pPr>
+        <w:numPr>
+          <w:ilvl w:val="2"/>
+          <w:numId w:val="11"/>
+        </w:numPr>
+        <w:rPr>
+          <w:lang w:val="en-US"/>
+        </w:rPr>
+      </w:pPr>
+      <w:r>
+        <w:rPr>
+          <w:lang w:val="en-US"/>
+        </w:rPr>
+        <w:t xml:space="preserve">Predict a score for </w:t>
+      </w:r>
+      <w:r>
+        <w:rPr>
+          <w:b/>
+          <w:bCs/>
+          <w:lang w:val="en-US"/>
+        </w:rPr>
+        <w:t>each non-deleted product</w:t>
+      </w:r>
+    </w:p>
+    <w:p>
+      <w:pPr>
+        <w:numPr>
+          <w:ilvl w:val="2"/>
+          <w:numId w:val="11"/>
+        </w:numPr>
+        <w:rPr>
+          <w:lang w:val="en-US"/>
+        </w:rPr>
+      </w:pPr>
+      <w:r>
+        <w:rPr>
+          <w:lang w:val="en-US"/>
+        </w:rPr>
+        <w:t xml:space="preserve">Sort by score (desc), </w:t>
+      </w:r>
+      <w:r>
+        <w:rPr>
+          <w:b/>
+          <w:bCs/>
+          <w:lang w:val="en-US"/>
+        </w:rPr>
+        <w:t>exclude already-favorited products</w:t>
+      </w:r>
+      <w:r>
+        <w:rPr>
+          <w:lang w:val="en-US"/>
+        </w:rPr>
+        <w:t xml:space="preserve">, take </w:t>
+      </w:r>
+      <w:r>
+        <w:rPr>
+          <w:b/>
+          <w:bCs/>
+          <w:lang w:val="en-US"/>
+        </w:rPr>
+        <w:t>top 5</w:t>
+      </w:r>
+    </w:p>
+    <w:p>
+      <w:pPr>
+        <w:pStyle w:val="ListParagraph"/>
+        <w:numPr>
+          <w:ilvl w:val="0"/>
+          <w:numId w:val="9"/>
+        </w:numPr>
+        <w:rPr>
+          <w:lang w:val="en-US"/>
+        </w:rPr>
+      </w:pPr>
+      <w:r>
+        <w:rPr>
+          <w:lang w:val="en-US"/>
+        </w:rPr>
+        <w:t>Otherwise (</w:t>
+      </w:r>
+      <w:r>
+        <w:rPr>
+          <w:b/>
+          <w:bCs/>
+          <w:lang w:val="en-US"/>
+        </w:rPr>
+        <w:t>no favorites</w:t>
+      </w:r>
+      <w:r>
+        <w:rPr>
+          <w:lang w:val="en-US"/>
+        </w:rPr>
+        <w:t xml:space="preserve">, </w:t>
+      </w:r>
+      <w:r>
+        <w:rPr>
+          <w:b/>
+          <w:bCs/>
+          <w:lang w:val="en-US"/>
+        </w:rPr>
+        <w:t>no/failed model</w:t>
+      </w:r>
+      <w:r>
+        <w:rPr>
+          <w:lang w:val="en-US"/>
+        </w:rPr>
+        <w:t xml:space="preserve">, or </w:t>
+      </w:r>
+      <w:r>
+        <w:rPr>
+          <w:b/>
+          <w:bCs/>
+          <w:lang w:val="en-US"/>
+        </w:rPr>
+        <w:t>insufficient data</w:t>
+      </w:r>
+      <w:r>
+        <w:rPr>
+          <w:lang w:val="en-US"/>
+        </w:rPr>
+        <w:t>):</w:t>
+      </w:r>
+    </w:p>
+    <w:p>
+      <w:pPr>
+        <w:numPr>
+          <w:ilvl w:val="2"/>
+          <w:numId w:val="11"/>
+        </w:numPr>
+        <w:rPr>
+          <w:lang w:val="en-US"/>
+        </w:rPr>
+      </w:pPr>
+      <w:r>
+        <w:rPr>
+          <w:lang w:val="en-US"/>
+        </w:rPr>
+        <w:t xml:space="preserve">Compute average rating from </w:t>
+      </w:r>
+      <w:r>
+        <w:rPr>
+          <w:b/>
+          <w:bCs/>
+          <w:lang w:val="en-US"/>
+        </w:rPr>
+        <w:t>Reviews</w:t>
+      </w:r>
+      <w:r>
+        <w:rPr>
+          <w:lang w:val="en-US"/>
+        </w:rPr>
+        <w:t xml:space="preserve"> and return </w:t>
+      </w:r>
+      <w:r>
+        <w:rPr>
+          <w:b/>
+          <w:bCs/>
+          <w:lang w:val="en-US"/>
+        </w:rPr>
+        <w:t>top-rated</w:t>
+      </w:r>
+      <w:r>
+        <w:rPr>
+          <w:lang w:val="en-US"/>
+        </w:rPr>
+        <w:t xml:space="preserve"> products</w:t>
+      </w:r>
+    </w:p>
+    <w:p>
+      <w:pPr>
+        <w:pStyle w:val="ListParagraph"/>
+        <w:numPr>
+          <w:ilvl w:val="0"/>
+          <w:numId w:val="9"/>
+        </w:numPr>
+        <w:rPr>
+          <w:lang w:val="en-US"/>
+        </w:rPr>
+      </w:pPr>
+      <w:r>
+        <w:rPr>
+          <w:lang w:val="en-US"/>
+        </w:rPr>
+        <w:t xml:space="preserve">For all returned products, if an </w:t>
+      </w:r>
+      <w:r>
+        <w:rPr>
+          <w:b/>
+          <w:bCs/>
+          <w:lang w:val="en-US"/>
+        </w:rPr>
+        <w:t>active discount</w:t>
+      </w:r>
+      <w:r>
+        <w:rPr>
+          <w:lang w:val="en-US"/>
+        </w:rPr>
+        <w:t xml:space="preserve"> exists, include:</w:t>
+      </w:r>
+    </w:p>
+    <w:p>
+      <w:pPr>
+        <w:numPr>
+          <w:ilvl w:val="2"/>
+          <w:numId w:val="11"/>
+        </w:numPr>
+        <w:rPr>
+          <w:lang w:val="en-US"/>
+        </w:rPr>
+      </w:pPr>
+      <w:r>
+        <w:rPr>
+          <w:lang w:val="en-US"/>
+        </w:rPr>
+        <w:t>DiscountPercentage and computed DiscountedPrice</w:t>
+      </w:r>
+    </w:p>
+    <w:p>
+      <w:pPr>
+        <w:rPr>
+          <w:lang w:val="en-US"/>
+        </w:rPr>
+      </w:pPr>
+      <w:r>
+        <w:rPr>
+          <w:b/>
+          <w:bCs/>
+          <w:lang w:val="en-US"/>
+        </w:rPr>
+        <w:t>UI placement:</w:t>
+      </w:r>
+      <w:r>
+        <w:rPr>
+          <w:lang w:val="en-US"/>
+        </w:rPr>
+        <w:t xml:space="preserve"> shown on the Home screen under </w:t>
+      </w:r>
+      <w:r>
+        <w:rPr>
+          <w:b/>
+          <w:bCs/>
+          <w:lang w:val="en-US"/>
+        </w:rPr>
+        <w:t>“Recommended for you.”</w:t>
       </w:r>
     </w:p>
     <w:p>
@@ -464,7 +960,7 @@
           <w:lang w:val="en-US"/>
         </w:rPr>
         <w:pict w14:anchorId="7FD09A94">
-          <v:rect id="_x0000_i1027" style="width:0;height:1.5pt" o:hralign="center" o:hrstd="t" o:hr="t" fillcolor="#a0a0a0" stroked="f"/>
+          <v:rect id="_x0000_i1141" style="width:0;height:1.5pt" o:hralign="center" o:hrstd="t" o:hr="t" fillcolor="#a0a0a0" stroked="f"/>
         </w:pict>
       </w:r>
     </w:p>
@@ -538,6 +1034,20 @@
     </w:p>
     <w:p>
       <w:pPr>
+        <w:numPr>
+          <w:ilvl w:val="0"/>
+          <w:numId w:val="4"/>
+        </w:numPr>
+        <w:rPr>
+          <w:lang w:val="en-US"/>
+        </w:rPr>
+      </w:pPr>
+      <w:r>
+        <w:t>Discounts — to enrich recommended results with active discounts</w:t>
+      </w:r>
+    </w:p>
+    <w:p>
+      <w:pPr>
         <w:rPr>
           <w:lang w:val="en-US"/>
         </w:rPr>
@@ -547,7 +1057,7 @@
           <w:lang w:val="en-US"/>
         </w:rPr>
         <w:pict w14:anchorId="00C70DFD">
-          <v:rect id="_x0000_i1028" style="width:0;height:1.5pt" o:hralign="center" o:hrstd="t" o:hr="t" fillcolor="#a0a0a0" stroked="f"/>
+          <v:rect id="_x0000_i1142" style="width:0;height:1.5pt" o:hralign="center" o:hrstd="t" o:hr="t" fillcolor="#a0a0a0" stroked="f"/>
         </w:pict>
       </w:r>
     </w:p>
@@ -593,15 +1103,9 @@
           <w:ilvl w:val="0"/>
           <w:numId w:val="8"/>
         </w:numPr>
-        <w:rPr>
-          <w:lang w:val="en-US"/>
-        </w:rPr>
-      </w:pPr>
-      <w:r>
-        <w:rPr>
-          <w:lang w:val="en-US"/>
-        </w:rPr>
-        <w:t xml:space="preserve"> Fallback logic for new users (top-rated products)</w:t>
+      </w:pPr>
+      <w:r>
+        <w:t>Robust fallback for new users or low-data situations (top-rated)</w:t>
       </w:r>
     </w:p>
     <w:p>
@@ -611,15 +1115,9 @@
           <w:ilvl w:val="0"/>
           <w:numId w:val="8"/>
         </w:numPr>
-        <w:rPr>
-          <w:lang w:val="en-US"/>
-        </w:rPr>
-      </w:pPr>
-      <w:r>
-        <w:rPr>
-          <w:lang w:val="en-US"/>
-        </w:rPr>
-        <w:t xml:space="preserve"> Integrated with other app features (e.g., discount notifications, SignalR alerts)</w:t>
+      </w:pPr>
+      <w:r>
+        <w:t xml:space="preserve"> Fast, simple, in-memory training; easy to extend</w:t>
       </w:r>
     </w:p>
     <w:p>
@@ -629,15 +1127,12 @@
           <w:ilvl w:val="0"/>
           <w:numId w:val="8"/>
         </w:numPr>
-        <w:rPr>
-          <w:lang w:val="en-US"/>
-        </w:rPr>
-      </w:pPr>
-      <w:r>
-        <w:rPr>
-          <w:lang w:val="en-US"/>
-        </w:rPr>
-        <w:t>Easy to extend and fast to train</w:t>
+      </w:pPr>
+      <w:r>
+        <w:t>Results enriched with active discou</w:t>
+      </w:r>
+      <w:r>
+        <w:t>t</w:t>
       </w:r>
     </w:p>
     <w:p>
@@ -651,7 +1146,7 @@
           <w:lang w:val="en-US"/>
         </w:rPr>
         <w:pict w14:anchorId="6F705DE0">
-          <v:rect id="_x0000_i1029" style="width:0;height:1.5pt" o:hralign="center" o:hrstd="t" o:hr="t" fillcolor="#a0a0a0" stroked="f"/>
+          <v:rect id="_x0000_i1143" style="width:0;height:1.5pt" o:hralign="center" o:hrstd="t" o:hr="t" fillcolor="#a0a0a0" stroked="f"/>
         </w:pict>
       </w:r>
     </w:p>
@@ -720,6 +1215,7 @@
         <w:rPr>
           <w:lang w:val="en-US"/>
         </w:rPr>
+        <w:lastRenderedPageBreak/>
         <w:t>API Call: ProductProvider.getRecommendedProducts(userId) → GET /Product/{userId}/recommend</w:t>
       </w:r>
     </w:p>
@@ -751,7 +1247,7 @@
           <w:lang w:val="en-US"/>
         </w:rPr>
         <w:pict w14:anchorId="44CE58B5">
-          <v:rect id="_x0000_i1030" style="width:0;height:1.5pt" o:hralign="center" o:hrstd="t" o:hr="t" fillcolor="#a0a0a0" stroked="f"/>
+          <v:rect id="_x0000_i1144" style="width:0;height:1.5pt" o:hralign="center" o:hrstd="t" o:hr="t" fillcolor="#a0a0a0" stroked="f"/>
         </w:pict>
       </w:r>
     </w:p>
@@ -827,9 +1323,8 @@
     <w:p/>
     <w:p>
       <w:r>
-        <w:lastRenderedPageBreak/>
         <w:drawing>
-          <wp:inline distT="0" distB="0" distL="0" distR="0" wp14:anchorId="62695F89" wp14:editId="72637251">
+          <wp:inline distT="0" distB="0" distL="0" distR="0" wp14:anchorId="62695F89" wp14:editId="111BC9C3">
             <wp:extent cx="2293374" cy="3425430"/>
             <wp:effectExtent l="0" t="0" r="0" b="3810"/>
             <wp:docPr id="2124775293" name="Picture 4" descr="A screen shot of a phone&#10;&#10;AI-generated content may be incorrect."/>
@@ -875,7 +1370,7 @@
       </w:r>
       <w:r>
         <w:drawing>
-          <wp:inline distT="0" distB="0" distL="0" distR="0" wp14:anchorId="79AB8FF1" wp14:editId="5A43B429">
+          <wp:inline distT="0" distB="0" distL="0" distR="0" wp14:anchorId="79AB8FF1" wp14:editId="2AFB98A5">
             <wp:extent cx="2603090" cy="3421061"/>
             <wp:effectExtent l="0" t="0" r="6985" b="8255"/>
             <wp:docPr id="176317597" name="Picture 5" descr="A screen shot of a cell phone&#10;&#10;AI-generated content may be incorrect."/>
@@ -920,17 +1415,18 @@
     <w:p/>
     <w:p>
       <w:r>
-        <w:t>Button hide/show omogućava korisniku da prilagodi po svojoj želji vizuelni pristup aplikaciji. Hide se koristi da bi sakrio prikaz preporučenih proizvoda, dok show omoćava prikaz istih.</w:t>
+        <w:t>The hide/show button allows the user to customize the visual appearance of the application according to their preference. Hide is used to remove the display of recommended products, while Show enables their display.</w:t>
       </w:r>
       <w:r>
         <w:br/>
       </w:r>
       <w:r>
+        <w:lastRenderedPageBreak/>
         <w:br/>
       </w:r>
       <w:r>
         <w:drawing>
-          <wp:inline distT="0" distB="0" distL="0" distR="0" wp14:anchorId="6C797DF2" wp14:editId="5CF91266">
+          <wp:inline distT="0" distB="0" distL="0" distR="0" wp14:anchorId="6C797DF2" wp14:editId="1AB19DB3">
             <wp:extent cx="2282449" cy="3539613"/>
             <wp:effectExtent l="0" t="0" r="3810" b="3810"/>
             <wp:docPr id="1621706239" name="Picture 6" descr="A screen shot of a phone&#10;&#10;AI-generated content may be incorrect."/>
@@ -985,6 +1481,127 @@
 <file path=word/numbering.xml><?xml version="1.0" encoding="utf-8"?>
 <w:numbering xmlns:wpc="http://schemas.microsoft.com/office/word/2010/wordprocessingCanvas" xmlns:cx="http://schemas.microsoft.com/office/drawing/2014/chartex" xmlns:cx1="http://schemas.microsoft.com/office/drawing/2015/9/8/chartex" xmlns:cx2="http://schemas.microsoft.com/office/drawing/2015/10/21/chartex" xmlns:cx3="http://schemas.microsoft.com/office/drawing/2016/5/9/chartex" xmlns:cx4="http://schemas.microsoft.com/office/drawing/2016/5/10/chartex" xmlns:cx5="http://schemas.microsoft.com/office/drawing/2016/5/11/chartex" xmlns:cx6="http://schemas.microsoft.com/office/drawing/2016/5/12/chartex" xmlns:cx7="http://schemas.microsoft.com/office/drawing/2016/5/13/chartex" xmlns:cx8="http://schemas.microsoft.com/office/drawing/2016/5/14/chartex" xmlns:mc="http://schemas.openxmlformats.org/markup-compatibility/2006" xmlns:aink="http://schemas.microsoft.com/office/drawing/2016/ink" xmlns:am3d="http://schemas.microsoft.com/office/drawing/2017/model3d" xmlns:o="urn:schemas-microsoft-com:office:office" xmlns:oel="http://schemas.microsoft.com/office/2019/extlst" xmlns:r="http://schemas.openxmlformats.org/officeDocument/2006/relationships" xmlns:m="http://schemas.openxmlformats.org/officeDocument/2006/math" xmlns:v="urn:schemas-microsoft-com:vml" xmlns:wp14="http://schemas.microsoft.com/office/word/2010/wordprocessingDrawing" xmlns:wp="http://schemas.openxmlformats.org/drawingml/2006/wordprocessingDrawing" xmlns:w10="urn:schemas-microsoft-com:office:word" xmlns:w="http://schemas.openxmlformats.org/wordprocessingml/2006/main" xmlns:w14="http://schemas.microsoft.com/office/word/2010/wordml" xmlns:w15="http://schemas.microsoft.com/office/word/2012/wordml" xmlns:w16cex="http://schemas.microsoft.com/office/word/2018/wordml/cex" xmlns:w16cid="http://schemas.microsoft.com/office/word/2016/wordml/cid" xmlns:w16="http://schemas.microsoft.com/office/word/2018/wordml" xmlns:w16du="http://schemas.microsoft.com/office/word/2023/wordml/word16du" xmlns:w16sdtdh="http://schemas.microsoft.com/office/word/2020/wordml/sdtdatahash" xmlns:w16sdtfl="http://schemas.microsoft.com/office/word/2024/wordml/sdtformatlock" xmlns:w16se="http://schemas.microsoft.com/office/word/2015/wordml/symex" xmlns:wpg="http://schemas.microsoft.com/office/word/2010/wordprocessingGroup" xmlns:wpi="http://schemas.microsoft.com/office/word/2010/wordprocessingInk" xmlns:wne="http://schemas.microsoft.com/office/word/2006/wordml" xmlns:wps="http://schemas.microsoft.com/office/word/2010/wordprocessingShape" mc:Ignorable="w14 w15 w16se w16cid w16 w16cex w16sdtdh w16sdtfl w16du wp14">
   <w:abstractNum w:abstractNumId="0" w15:restartNumberingAfterBreak="0">
+    <w:nsid w:val="0A0F7FB0"/>
+    <w:multiLevelType w:val="multilevel"/>
+    <w:tmpl w:val="C6903B72"/>
+    <w:lvl w:ilvl="0">
+      <w:start w:val="1"/>
+      <w:numFmt w:val="decimal"/>
+      <w:lvlText w:val="%1."/>
+      <w:lvlJc w:val="left"/>
+      <w:pPr>
+        <w:tabs>
+          <w:tab w:val="num" w:pos="720"/>
+        </w:tabs>
+        <w:ind w:left="720" w:hanging="360"/>
+      </w:pPr>
+    </w:lvl>
+    <w:lvl w:ilvl="1">
+      <w:start w:val="1"/>
+      <w:numFmt w:val="bullet"/>
+      <w:lvlText w:val="o"/>
+      <w:lvlJc w:val="left"/>
+      <w:pPr>
+        <w:tabs>
+          <w:tab w:val="num" w:pos="1440"/>
+        </w:tabs>
+        <w:ind w:left="1440" w:hanging="360"/>
+      </w:pPr>
+      <w:rPr>
+        <w:rFonts w:ascii="Courier New" w:hAnsi="Courier New" w:hint="default"/>
+        <w:sz w:val="20"/>
+      </w:rPr>
+    </w:lvl>
+    <w:lvl w:ilvl="2">
+      <w:start w:val="1"/>
+      <w:numFmt w:val="bullet"/>
+      <w:lvlText w:val=""/>
+      <w:lvlJc w:val="left"/>
+      <w:pPr>
+        <w:tabs>
+          <w:tab w:val="num" w:pos="2160"/>
+        </w:tabs>
+        <w:ind w:left="2160" w:hanging="360"/>
+      </w:pPr>
+      <w:rPr>
+        <w:rFonts w:ascii="Wingdings" w:hAnsi="Wingdings" w:hint="default"/>
+        <w:sz w:val="20"/>
+      </w:rPr>
+    </w:lvl>
+    <w:lvl w:ilvl="3" w:tentative="1">
+      <w:start w:val="1"/>
+      <w:numFmt w:val="decimal"/>
+      <w:lvlText w:val="%4."/>
+      <w:lvlJc w:val="left"/>
+      <w:pPr>
+        <w:tabs>
+          <w:tab w:val="num" w:pos="2880"/>
+        </w:tabs>
+        <w:ind w:left="2880" w:hanging="360"/>
+      </w:pPr>
+    </w:lvl>
+    <w:lvl w:ilvl="4" w:tentative="1">
+      <w:start w:val="1"/>
+      <w:numFmt w:val="decimal"/>
+      <w:lvlText w:val="%5."/>
+      <w:lvlJc w:val="left"/>
+      <w:pPr>
+        <w:tabs>
+          <w:tab w:val="num" w:pos="3600"/>
+        </w:tabs>
+        <w:ind w:left="3600" w:hanging="360"/>
+      </w:pPr>
+    </w:lvl>
+    <w:lvl w:ilvl="5" w:tentative="1">
+      <w:start w:val="1"/>
+      <w:numFmt w:val="decimal"/>
+      <w:lvlText w:val="%6."/>
+      <w:lvlJc w:val="left"/>
+      <w:pPr>
+        <w:tabs>
+          <w:tab w:val="num" w:pos="4320"/>
+        </w:tabs>
+        <w:ind w:left="4320" w:hanging="360"/>
+      </w:pPr>
+    </w:lvl>
+    <w:lvl w:ilvl="6" w:tentative="1">
+      <w:start w:val="1"/>
+      <w:numFmt w:val="decimal"/>
+      <w:lvlText w:val="%7."/>
+      <w:lvlJc w:val="left"/>
+      <w:pPr>
+        <w:tabs>
+          <w:tab w:val="num" w:pos="5040"/>
+        </w:tabs>
+        <w:ind w:left="5040" w:hanging="360"/>
+      </w:pPr>
+    </w:lvl>
+    <w:lvl w:ilvl="7" w:tentative="1">
+      <w:start w:val="1"/>
+      <w:numFmt w:val="decimal"/>
+      <w:lvlText w:val="%8."/>
+      <w:lvlJc w:val="left"/>
+      <w:pPr>
+        <w:tabs>
+          <w:tab w:val="num" w:pos="5760"/>
+        </w:tabs>
+        <w:ind w:left="5760" w:hanging="360"/>
+      </w:pPr>
+    </w:lvl>
+    <w:lvl w:ilvl="8" w:tentative="1">
+      <w:start w:val="1"/>
+      <w:numFmt w:val="decimal"/>
+      <w:lvlText w:val="%9."/>
+      <w:lvlJc w:val="left"/>
+      <w:pPr>
+        <w:tabs>
+          <w:tab w:val="num" w:pos="6480"/>
+        </w:tabs>
+        <w:ind w:left="6480" w:hanging="360"/>
+      </w:pPr>
+    </w:lvl>
+  </w:abstractNum>
+  <w:abstractNum w:abstractNumId="1" w15:restartNumberingAfterBreak="0">
     <w:nsid w:val="20A62C63"/>
     <w:multiLevelType w:val="hybridMultilevel"/>
     <w:tmpl w:val="1A301936"/>
@@ -1097,7 +1714,7 @@
       </w:rPr>
     </w:lvl>
   </w:abstractNum>
-  <w:abstractNum w:abstractNumId="1" w15:restartNumberingAfterBreak="0">
+  <w:abstractNum w:abstractNumId="2" w15:restartNumberingAfterBreak="0">
     <w:nsid w:val="3B2D5DCA"/>
     <w:multiLevelType w:val="multilevel"/>
     <w:tmpl w:val="A502DA98"/>
@@ -1246,7 +1863,7 @@
       </w:rPr>
     </w:lvl>
   </w:abstractNum>
-  <w:abstractNum w:abstractNumId="2" w15:restartNumberingAfterBreak="0">
+  <w:abstractNum w:abstractNumId="3" w15:restartNumberingAfterBreak="0">
     <w:nsid w:val="3B8C1BCF"/>
     <w:multiLevelType w:val="multilevel"/>
     <w:tmpl w:val="037E54EE"/>
@@ -1395,7 +2012,7 @@
       </w:rPr>
     </w:lvl>
   </w:abstractNum>
-  <w:abstractNum w:abstractNumId="3" w15:restartNumberingAfterBreak="0">
+  <w:abstractNum w:abstractNumId="4" w15:restartNumberingAfterBreak="0">
     <w:nsid w:val="44292D63"/>
     <w:multiLevelType w:val="multilevel"/>
     <w:tmpl w:val="B2201906"/>
@@ -1544,7 +2161,7 @@
       </w:rPr>
     </w:lvl>
   </w:abstractNum>
-  <w:abstractNum w:abstractNumId="4" w15:restartNumberingAfterBreak="0">
+  <w:abstractNum w:abstractNumId="5" w15:restartNumberingAfterBreak="0">
     <w:nsid w:val="479F53A5"/>
     <w:multiLevelType w:val="hybridMultilevel"/>
     <w:tmpl w:val="5570FCD2"/>
@@ -1657,7 +2274,156 @@
       </w:rPr>
     </w:lvl>
   </w:abstractNum>
-  <w:abstractNum w:abstractNumId="5" w15:restartNumberingAfterBreak="0">
+  <w:abstractNum w:abstractNumId="6" w15:restartNumberingAfterBreak="0">
+    <w:nsid w:val="4DFF6B88"/>
+    <w:multiLevelType w:val="multilevel"/>
+    <w:tmpl w:val="3912BBA8"/>
+    <w:lvl w:ilvl="0">
+      <w:start w:val="1"/>
+      <w:numFmt w:val="bullet"/>
+      <w:lvlText w:val=""/>
+      <w:lvlJc w:val="left"/>
+      <w:pPr>
+        <w:tabs>
+          <w:tab w:val="num" w:pos="720"/>
+        </w:tabs>
+        <w:ind w:left="720" w:hanging="360"/>
+      </w:pPr>
+      <w:rPr>
+        <w:rFonts w:ascii="Symbol" w:hAnsi="Symbol" w:hint="default"/>
+        <w:sz w:val="20"/>
+      </w:rPr>
+    </w:lvl>
+    <w:lvl w:ilvl="1" w:tentative="1">
+      <w:start w:val="1"/>
+      <w:numFmt w:val="bullet"/>
+      <w:lvlText w:val="o"/>
+      <w:lvlJc w:val="left"/>
+      <w:pPr>
+        <w:tabs>
+          <w:tab w:val="num" w:pos="1440"/>
+        </w:tabs>
+        <w:ind w:left="1440" w:hanging="360"/>
+      </w:pPr>
+      <w:rPr>
+        <w:rFonts w:ascii="Courier New" w:hAnsi="Courier New" w:hint="default"/>
+        <w:sz w:val="20"/>
+      </w:rPr>
+    </w:lvl>
+    <w:lvl w:ilvl="2" w:tentative="1">
+      <w:start w:val="1"/>
+      <w:numFmt w:val="bullet"/>
+      <w:lvlText w:val=""/>
+      <w:lvlJc w:val="left"/>
+      <w:pPr>
+        <w:tabs>
+          <w:tab w:val="num" w:pos="2160"/>
+        </w:tabs>
+        <w:ind w:left="2160" w:hanging="360"/>
+      </w:pPr>
+      <w:rPr>
+        <w:rFonts w:ascii="Wingdings" w:hAnsi="Wingdings" w:hint="default"/>
+        <w:sz w:val="20"/>
+      </w:rPr>
+    </w:lvl>
+    <w:lvl w:ilvl="3" w:tentative="1">
+      <w:start w:val="1"/>
+      <w:numFmt w:val="bullet"/>
+      <w:lvlText w:val=""/>
+      <w:lvlJc w:val="left"/>
+      <w:pPr>
+        <w:tabs>
+          <w:tab w:val="num" w:pos="2880"/>
+        </w:tabs>
+        <w:ind w:left="2880" w:hanging="360"/>
+      </w:pPr>
+      <w:rPr>
+        <w:rFonts w:ascii="Wingdings" w:hAnsi="Wingdings" w:hint="default"/>
+        <w:sz w:val="20"/>
+      </w:rPr>
+    </w:lvl>
+    <w:lvl w:ilvl="4" w:tentative="1">
+      <w:start w:val="1"/>
+      <w:numFmt w:val="bullet"/>
+      <w:lvlText w:val=""/>
+      <w:lvlJc w:val="left"/>
+      <w:pPr>
+        <w:tabs>
+          <w:tab w:val="num" w:pos="3600"/>
+        </w:tabs>
+        <w:ind w:left="3600" w:hanging="360"/>
+      </w:pPr>
+      <w:rPr>
+        <w:rFonts w:ascii="Wingdings" w:hAnsi="Wingdings" w:hint="default"/>
+        <w:sz w:val="20"/>
+      </w:rPr>
+    </w:lvl>
+    <w:lvl w:ilvl="5" w:tentative="1">
+      <w:start w:val="1"/>
+      <w:numFmt w:val="bullet"/>
+      <w:lvlText w:val=""/>
+      <w:lvlJc w:val="left"/>
+      <w:pPr>
+        <w:tabs>
+          <w:tab w:val="num" w:pos="4320"/>
+        </w:tabs>
+        <w:ind w:left="4320" w:hanging="360"/>
+      </w:pPr>
+      <w:rPr>
+        <w:rFonts w:ascii="Wingdings" w:hAnsi="Wingdings" w:hint="default"/>
+        <w:sz w:val="20"/>
+      </w:rPr>
+    </w:lvl>
+    <w:lvl w:ilvl="6" w:tentative="1">
+      <w:start w:val="1"/>
+      <w:numFmt w:val="bullet"/>
+      <w:lvlText w:val=""/>
+      <w:lvlJc w:val="left"/>
+      <w:pPr>
+        <w:tabs>
+          <w:tab w:val="num" w:pos="5040"/>
+        </w:tabs>
+        <w:ind w:left="5040" w:hanging="360"/>
+      </w:pPr>
+      <w:rPr>
+        <w:rFonts w:ascii="Wingdings" w:hAnsi="Wingdings" w:hint="default"/>
+        <w:sz w:val="20"/>
+      </w:rPr>
+    </w:lvl>
+    <w:lvl w:ilvl="7" w:tentative="1">
+      <w:start w:val="1"/>
+      <w:numFmt w:val="bullet"/>
+      <w:lvlText w:val=""/>
+      <w:lvlJc w:val="left"/>
+      <w:pPr>
+        <w:tabs>
+          <w:tab w:val="num" w:pos="5760"/>
+        </w:tabs>
+        <w:ind w:left="5760" w:hanging="360"/>
+      </w:pPr>
+      <w:rPr>
+        <w:rFonts w:ascii="Wingdings" w:hAnsi="Wingdings" w:hint="default"/>
+        <w:sz w:val="20"/>
+      </w:rPr>
+    </w:lvl>
+    <w:lvl w:ilvl="8" w:tentative="1">
+      <w:start w:val="1"/>
+      <w:numFmt w:val="bullet"/>
+      <w:lvlText w:val=""/>
+      <w:lvlJc w:val="left"/>
+      <w:pPr>
+        <w:tabs>
+          <w:tab w:val="num" w:pos="6480"/>
+        </w:tabs>
+        <w:ind w:left="6480" w:hanging="360"/>
+      </w:pPr>
+      <w:rPr>
+        <w:rFonts w:ascii="Wingdings" w:hAnsi="Wingdings" w:hint="default"/>
+        <w:sz w:val="20"/>
+      </w:rPr>
+    </w:lvl>
+  </w:abstractNum>
+  <w:abstractNum w:abstractNumId="7" w15:restartNumberingAfterBreak="0">
     <w:nsid w:val="5E831505"/>
     <w:multiLevelType w:val="multilevel"/>
     <w:tmpl w:val="0734B0AE"/>
@@ -1806,7 +2572,7 @@
       </w:rPr>
     </w:lvl>
   </w:abstractNum>
-  <w:abstractNum w:abstractNumId="6" w15:restartNumberingAfterBreak="0">
+  <w:abstractNum w:abstractNumId="8" w15:restartNumberingAfterBreak="0">
     <w:nsid w:val="61EA25BE"/>
     <w:multiLevelType w:val="multilevel"/>
     <w:tmpl w:val="59BC02FC"/>
@@ -1955,7 +2721,119 @@
       </w:rPr>
     </w:lvl>
   </w:abstractNum>
-  <w:abstractNum w:abstractNumId="7" w15:restartNumberingAfterBreak="0">
+  <w:abstractNum w:abstractNumId="9" w15:restartNumberingAfterBreak="0">
+    <w:nsid w:val="64C51D69"/>
+    <w:multiLevelType w:val="hybridMultilevel"/>
+    <w:tmpl w:val="68260734"/>
+    <w:lvl w:ilvl="0" w:tplc="F0D857BE">
+      <w:numFmt w:val="bullet"/>
+      <w:lvlText w:val=""/>
+      <w:lvlJc w:val="left"/>
+      <w:pPr>
+        <w:ind w:left="1080" w:hanging="360"/>
+      </w:pPr>
+      <w:rPr>
+        <w:rFonts w:ascii="Symbol" w:eastAsiaTheme="minorHAnsi" w:hAnsi="Symbol" w:cstheme="minorBidi" w:hint="default"/>
+      </w:rPr>
+    </w:lvl>
+    <w:lvl w:ilvl="1" w:tplc="04090003" w:tentative="1">
+      <w:start w:val="1"/>
+      <w:numFmt w:val="bullet"/>
+      <w:lvlText w:val="o"/>
+      <w:lvlJc w:val="left"/>
+      <w:pPr>
+        <w:ind w:left="1800" w:hanging="360"/>
+      </w:pPr>
+      <w:rPr>
+        <w:rFonts w:ascii="Courier New" w:hAnsi="Courier New" w:cs="Courier New" w:hint="default"/>
+      </w:rPr>
+    </w:lvl>
+    <w:lvl w:ilvl="2" w:tplc="04090005" w:tentative="1">
+      <w:start w:val="1"/>
+      <w:numFmt w:val="bullet"/>
+      <w:lvlText w:val=""/>
+      <w:lvlJc w:val="left"/>
+      <w:pPr>
+        <w:ind w:left="2520" w:hanging="360"/>
+      </w:pPr>
+      <w:rPr>
+        <w:rFonts w:ascii="Wingdings" w:hAnsi="Wingdings" w:hint="default"/>
+      </w:rPr>
+    </w:lvl>
+    <w:lvl w:ilvl="3" w:tplc="04090001" w:tentative="1">
+      <w:start w:val="1"/>
+      <w:numFmt w:val="bullet"/>
+      <w:lvlText w:val=""/>
+      <w:lvlJc w:val="left"/>
+      <w:pPr>
+        <w:ind w:left="3240" w:hanging="360"/>
+      </w:pPr>
+      <w:rPr>
+        <w:rFonts w:ascii="Symbol" w:hAnsi="Symbol" w:hint="default"/>
+      </w:rPr>
+    </w:lvl>
+    <w:lvl w:ilvl="4" w:tplc="04090003" w:tentative="1">
+      <w:start w:val="1"/>
+      <w:numFmt w:val="bullet"/>
+      <w:lvlText w:val="o"/>
+      <w:lvlJc w:val="left"/>
+      <w:pPr>
+        <w:ind w:left="3960" w:hanging="360"/>
+      </w:pPr>
+      <w:rPr>
+        <w:rFonts w:ascii="Courier New" w:hAnsi="Courier New" w:cs="Courier New" w:hint="default"/>
+      </w:rPr>
+    </w:lvl>
+    <w:lvl w:ilvl="5" w:tplc="04090005" w:tentative="1">
+      <w:start w:val="1"/>
+      <w:numFmt w:val="bullet"/>
+      <w:lvlText w:val=""/>
+      <w:lvlJc w:val="left"/>
+      <w:pPr>
+        <w:ind w:left="4680" w:hanging="360"/>
+      </w:pPr>
+      <w:rPr>
+        <w:rFonts w:ascii="Wingdings" w:hAnsi="Wingdings" w:hint="default"/>
+      </w:rPr>
+    </w:lvl>
+    <w:lvl w:ilvl="6" w:tplc="04090001" w:tentative="1">
+      <w:start w:val="1"/>
+      <w:numFmt w:val="bullet"/>
+      <w:lvlText w:val=""/>
+      <w:lvlJc w:val="left"/>
+      <w:pPr>
+        <w:ind w:left="5400" w:hanging="360"/>
+      </w:pPr>
+      <w:rPr>
+        <w:rFonts w:ascii="Symbol" w:hAnsi="Symbol" w:hint="default"/>
+      </w:rPr>
+    </w:lvl>
+    <w:lvl w:ilvl="7" w:tplc="04090003" w:tentative="1">
+      <w:start w:val="1"/>
+      <w:numFmt w:val="bullet"/>
+      <w:lvlText w:val="o"/>
+      <w:lvlJc w:val="left"/>
+      <w:pPr>
+        <w:ind w:left="6120" w:hanging="360"/>
+      </w:pPr>
+      <w:rPr>
+        <w:rFonts w:ascii="Courier New" w:hAnsi="Courier New" w:cs="Courier New" w:hint="default"/>
+      </w:rPr>
+    </w:lvl>
+    <w:lvl w:ilvl="8" w:tplc="04090005" w:tentative="1">
+      <w:start w:val="1"/>
+      <w:numFmt w:val="bullet"/>
+      <w:lvlText w:val=""/>
+      <w:lvlJc w:val="left"/>
+      <w:pPr>
+        <w:ind w:left="6840" w:hanging="360"/>
+      </w:pPr>
+      <w:rPr>
+        <w:rFonts w:ascii="Wingdings" w:hAnsi="Wingdings" w:hint="default"/>
+      </w:rPr>
+    </w:lvl>
+  </w:abstractNum>
+  <w:abstractNum w:abstractNumId="10" w15:restartNumberingAfterBreak="0">
     <w:nsid w:val="7B67033A"/>
     <w:multiLevelType w:val="multilevel"/>
     <w:tmpl w:val="F1420904"/>
@@ -2105,28 +2983,37 @@
     </w:lvl>
   </w:abstractNum>
   <w:num w:numId="1" w16cid:durableId="223637226">
+    <w:abstractNumId w:val="10"/>
+  </w:num>
+  <w:num w:numId="2" w16cid:durableId="1714962247">
+    <w:abstractNumId w:val="8"/>
+  </w:num>
+  <w:num w:numId="3" w16cid:durableId="1321232228">
+    <w:abstractNumId w:val="2"/>
+  </w:num>
+  <w:num w:numId="4" w16cid:durableId="732047994">
+    <w:abstractNumId w:val="4"/>
+  </w:num>
+  <w:num w:numId="5" w16cid:durableId="1676226258">
+    <w:abstractNumId w:val="3"/>
+  </w:num>
+  <w:num w:numId="6" w16cid:durableId="1006401033">
     <w:abstractNumId w:val="7"/>
   </w:num>
-  <w:num w:numId="2" w16cid:durableId="1714962247">
+  <w:num w:numId="7" w16cid:durableId="1152067393">
+    <w:abstractNumId w:val="1"/>
+  </w:num>
+  <w:num w:numId="8" w16cid:durableId="2054956853">
+    <w:abstractNumId w:val="5"/>
+  </w:num>
+  <w:num w:numId="9" w16cid:durableId="1239754106">
     <w:abstractNumId w:val="6"/>
   </w:num>
-  <w:num w:numId="3" w16cid:durableId="1321232228">
-    <w:abstractNumId w:val="1"/>
+  <w:num w:numId="10" w16cid:durableId="2059434435">
+    <w:abstractNumId w:val="9"/>
   </w:num>
-  <w:num w:numId="4" w16cid:durableId="732047994">
-    <w:abstractNumId w:val="3"/>
-  </w:num>
-  <w:num w:numId="5" w16cid:durableId="1676226258">
-    <w:abstractNumId w:val="2"/>
-  </w:num>
-  <w:num w:numId="6" w16cid:durableId="1006401033">
-    <w:abstractNumId w:val="5"/>
-  </w:num>
-  <w:num w:numId="7" w16cid:durableId="1152067393">
+  <w:num w:numId="11" w16cid:durableId="50738630">
     <w:abstractNumId w:val="0"/>
-  </w:num>
-  <w:num w:numId="8" w16cid:durableId="2054956853">
-    <w:abstractNumId w:val="4"/>
   </w:num>
 </w:numbering>
 </file>
@@ -2738,7 +3625,6 @@
   <w:style w:type="character" w:default="1" w:styleId="DefaultParagraphFont">
     <w:name w:val="Default Paragraph Font"/>
     <w:uiPriority w:val="1"/>
-    <w:semiHidden/>
     <w:unhideWhenUsed/>
   </w:style>
   <w:style w:type="table" w:default="1" w:styleId="TableNormal">
@@ -3078,6 +3964,37 @@
       <w:spacing w:val="5"/>
     </w:rPr>
   </w:style>
+  <w:style w:type="paragraph" w:styleId="NormalWeb">
+    <w:name w:val="Normal (Web)"/>
+    <w:basedOn w:val="Normal"/>
+    <w:uiPriority w:val="99"/>
+    <w:semiHidden/>
+    <w:unhideWhenUsed/>
+    <w:rsid w:val="00DB6417"/>
+    <w:pPr>
+      <w:spacing w:before="100" w:beforeAutospacing="1" w:after="100" w:afterAutospacing="1" w:line="240" w:lineRule="auto"/>
+    </w:pPr>
+    <w:rPr>
+      <w:rFonts w:ascii="Times New Roman" w:eastAsia="Times New Roman" w:hAnsi="Times New Roman" w:cs="Times New Roman"/>
+      <w:noProof w:val="0"/>
+      <w:kern w:val="0"/>
+      <w:sz w:val="24"/>
+      <w:szCs w:val="24"/>
+      <w:lang w:val="en-US"/>
+      <w14:ligatures w14:val="none"/>
+    </w:rPr>
+  </w:style>
+  <w:style w:type="character" w:styleId="Strong">
+    <w:name w:val="Strong"/>
+    <w:basedOn w:val="DefaultParagraphFont"/>
+    <w:uiPriority w:val="22"/>
+    <w:qFormat/>
+    <w:rsid w:val="00DB6417"/>
+    <w:rPr>
+      <w:b/>
+      <w:bCs/>
+    </w:rPr>
+  </w:style>
 </w:styles>
 </file>
 

</xml_diff>